<commit_message>
inversion S7 et S8
</commit_message>
<xml_diff>
--- a/Mignot/Mignot syllabus DECA2 2024-2025.docx
+++ b/Mignot/Mignot syllabus DECA2 2024-2025.docx
@@ -1,6 +1,6 @@
 
 <file path=word/document.xml><?xml version="1.0" encoding="utf-8"?>
-<w:document xmlns:wpc="http://schemas.microsoft.com/office/word/2010/wordprocessingCanvas" xmlns:cx="http://schemas.microsoft.com/office/drawing/2014/chartex" xmlns:cx1="http://schemas.microsoft.com/office/drawing/2015/9/8/chartex" xmlns:cx2="http://schemas.microsoft.com/office/drawing/2015/10/21/chartex" xmlns:cx3="http://schemas.microsoft.com/office/drawing/2016/5/9/chartex" xmlns:cx4="http://schemas.microsoft.com/office/drawing/2016/5/10/chartex" xmlns:cx5="http://schemas.microsoft.com/office/drawing/2016/5/11/chartex" xmlns:cx6="http://schemas.microsoft.com/office/drawing/2016/5/12/chartex" xmlns:cx7="http://schemas.microsoft.com/office/drawing/2016/5/13/chartex" xmlns:cx8="http://schemas.microsoft.com/office/drawing/2016/5/14/chartex" xmlns:mc="http://schemas.openxmlformats.org/markup-compatibility/2006" xmlns:aink="http://schemas.microsoft.com/office/drawing/2016/ink" xmlns:am3d="http://schemas.microsoft.com/office/drawing/2017/model3d" xmlns:o="urn:schemas-microsoft-com:office:office" xmlns:oel="http://schemas.microsoft.com/office/2019/extlst" xmlns:r="http://schemas.openxmlformats.org/officeDocument/2006/relationships" xmlns:m="http://schemas.openxmlformats.org/officeDocument/2006/math" xmlns:v="urn:schemas-microsoft-com:vml" xmlns:wp14="http://schemas.microsoft.com/office/word/2010/wordprocessingDrawing" xmlns:wp="http://schemas.openxmlformats.org/drawingml/2006/wordprocessingDrawing" xmlns:w10="urn:schemas-microsoft-com:office:word" xmlns:w="http://schemas.openxmlformats.org/wordprocessingml/2006/main" xmlns:w14="http://schemas.microsoft.com/office/word/2010/wordml" xmlns:w15="http://schemas.microsoft.com/office/word/2012/wordml" xmlns:w16cex="http://schemas.microsoft.com/office/word/2018/wordml/cex" xmlns:w16cid="http://schemas.microsoft.com/office/word/2016/wordml/cid" xmlns:w16="http://schemas.microsoft.com/office/word/2018/wordml" xmlns:w16du="http://schemas.microsoft.com/office/word/2023/wordml/word16du" xmlns:w16sdtdh="http://schemas.microsoft.com/office/word/2020/wordml/sdtdatahash" xmlns:w16se="http://schemas.microsoft.com/office/word/2015/wordml/symex" xmlns:wpg="http://schemas.microsoft.com/office/word/2010/wordprocessingGroup" xmlns:wpi="http://schemas.microsoft.com/office/word/2010/wordprocessingInk" xmlns:wne="http://schemas.microsoft.com/office/word/2006/wordml" xmlns:wps="http://schemas.microsoft.com/office/word/2010/wordprocessingShape" mc:Ignorable="w14 w15 w16se w16cid w16 w16cex w16sdtdh w16du wp14">
+<w:document xmlns:wpc="http://schemas.microsoft.com/office/word/2010/wordprocessingCanvas" xmlns:cx="http://schemas.microsoft.com/office/drawing/2014/chartex" xmlns:cx1="http://schemas.microsoft.com/office/drawing/2015/9/8/chartex" xmlns:cx2="http://schemas.microsoft.com/office/drawing/2015/10/21/chartex" xmlns:cx3="http://schemas.microsoft.com/office/drawing/2016/5/9/chartex" xmlns:cx4="http://schemas.microsoft.com/office/drawing/2016/5/10/chartex" xmlns:cx5="http://schemas.microsoft.com/office/drawing/2016/5/11/chartex" xmlns:cx6="http://schemas.microsoft.com/office/drawing/2016/5/12/chartex" xmlns:cx7="http://schemas.microsoft.com/office/drawing/2016/5/13/chartex" xmlns:cx8="http://schemas.microsoft.com/office/drawing/2016/5/14/chartex" xmlns:mc="http://schemas.openxmlformats.org/markup-compatibility/2006" xmlns:aink="http://schemas.microsoft.com/office/drawing/2016/ink" xmlns:am3d="http://schemas.microsoft.com/office/drawing/2017/model3d" xmlns:o="urn:schemas-microsoft-com:office:office" xmlns:oel="http://schemas.microsoft.com/office/2019/extlst" xmlns:r="http://schemas.openxmlformats.org/officeDocument/2006/relationships" xmlns:m="http://schemas.openxmlformats.org/officeDocument/2006/math" xmlns:v="urn:schemas-microsoft-com:vml" xmlns:wp14="http://schemas.microsoft.com/office/word/2010/wordprocessingDrawing" xmlns:wp="http://schemas.openxmlformats.org/drawingml/2006/wordprocessingDrawing" xmlns:w10="urn:schemas-microsoft-com:office:word" xmlns:w="http://schemas.openxmlformats.org/wordprocessingml/2006/main" xmlns:w14="http://schemas.microsoft.com/office/word/2010/wordml" xmlns:w15="http://schemas.microsoft.com/office/word/2012/wordml" xmlns:w16cex="http://schemas.microsoft.com/office/word/2018/wordml/cex" xmlns:w16cid="http://schemas.microsoft.com/office/word/2016/wordml/cid" xmlns:w16="http://schemas.microsoft.com/office/word/2018/wordml" xmlns:w16du="http://schemas.microsoft.com/office/word/2023/wordml/word16du" xmlns:w16sdtdh="http://schemas.microsoft.com/office/word/2020/wordml/sdtdatahash" xmlns:w16sdtfl="http://schemas.microsoft.com/office/word/2024/wordml/sdtformatlock" xmlns:w16se="http://schemas.microsoft.com/office/word/2015/wordml/symex" xmlns:wpg="http://schemas.microsoft.com/office/word/2010/wordprocessingGroup" xmlns:wpi="http://schemas.microsoft.com/office/word/2010/wordprocessingInk" xmlns:wne="http://schemas.microsoft.com/office/word/2006/wordml" xmlns:wps="http://schemas.microsoft.com/office/word/2010/wordprocessingShape" mc:Ignorable="w14 w15 w16se w16cid w16 w16cex w16sdtdh w16sdtfl w16du wp14">
   <w:body>
     <w:p>
       <w:pPr>
@@ -7667,7 +7667,7 @@
           <w:rFonts w:asciiTheme="majorHAnsi" w:eastAsiaTheme="minorEastAsia" w:hAnsiTheme="majorHAnsi" w:cstheme="majorHAnsi"/>
           <w:b/>
         </w:rPr>
-        <w:t>Visualisation graphique de résultats d’enquête</w:t>
+        <w:t>Recodages et construction d’indicateurs</w:t>
       </w:r>
     </w:p>
     <w:p>
@@ -7699,39 +7699,50 @@
     </w:p>
     <w:p>
       <w:pPr>
-        <w:ind w:left="991" w:hanging="283"/>
+        <w:ind w:firstLine="708"/>
         <w:contextualSpacing/>
         <w:jc w:val="both"/>
         <w:rPr>
-          <w:rFonts w:asciiTheme="majorHAnsi" w:eastAsiaTheme="minorEastAsia" w:hAnsiTheme="majorHAnsi" w:cstheme="majorHAnsi"/>
+          <w:rFonts w:asciiTheme="majorHAnsi" w:hAnsiTheme="majorHAnsi" w:cstheme="majorHAnsi"/>
+        </w:rPr>
+      </w:pPr>
+      <w:r>
+        <w:rPr>
+          <w:rFonts w:asciiTheme="majorHAnsi" w:hAnsiTheme="majorHAnsi" w:cstheme="majorHAnsi"/>
           <w:color w:val="0070C0"/>
         </w:rPr>
-      </w:pPr>
-      <w:r>
+        <w:t xml:space="preserve">Recodages </w:t>
+      </w:r>
+      <w:r>
+        <w:rPr>
+          <w:rFonts w:asciiTheme="majorHAnsi" w:hAnsiTheme="majorHAnsi" w:cstheme="majorHAnsi"/>
+        </w:rPr>
+        <w:t xml:space="preserve">et </w:t>
+      </w:r>
+      <w:r>
+        <w:rPr>
+          <w:rFonts w:asciiTheme="majorHAnsi" w:hAnsiTheme="majorHAnsi" w:cstheme="majorHAnsi"/>
+          <w:color w:val="0070C0"/>
+        </w:rPr>
+        <w:t>construction d’indicateurs</w:t>
+      </w:r>
+      <w:r>
+        <w:rPr>
+          <w:rFonts w:asciiTheme="majorHAnsi" w:hAnsiTheme="majorHAnsi" w:cstheme="majorHAnsi"/>
+        </w:rPr>
+        <w:t>.</w:t>
+      </w:r>
+    </w:p>
+    <w:p>
+      <w:pPr>
+        <w:ind w:firstLine="708"/>
+        <w:contextualSpacing/>
+        <w:jc w:val="both"/>
         <w:rPr>
           <w:rFonts w:asciiTheme="majorHAnsi" w:eastAsiaTheme="minorEastAsia" w:hAnsiTheme="majorHAnsi" w:cstheme="majorHAnsi"/>
           <w:color w:val="000000" w:themeColor="text1"/>
-        </w:rPr>
-        <w:t xml:space="preserve">Introduction aux principes de </w:t>
-      </w:r>
-      <w:r>
-        <w:rPr>
-          <w:rFonts w:asciiTheme="majorHAnsi" w:eastAsiaTheme="minorEastAsia" w:hAnsiTheme="majorHAnsi" w:cstheme="majorHAnsi"/>
-          <w:color w:val="0070C0"/>
-        </w:rPr>
-        <w:t>visualisation graphique</w:t>
-      </w:r>
-    </w:p>
-    <w:p>
-      <w:pPr>
-        <w:ind w:hanging="283"/>
-        <w:contextualSpacing/>
-        <w:jc w:val="both"/>
-        <w:rPr>
-          <w:rFonts w:asciiTheme="majorHAnsi" w:eastAsiaTheme="minorEastAsia" w:hAnsiTheme="majorHAnsi" w:cstheme="majorHAnsi"/>
-          <w:color w:val="000000" w:themeColor="text1"/>
-          <w:sz w:val="18"/>
-          <w:szCs w:val="18"/>
+          <w:sz w:val="20"/>
+          <w:szCs w:val="20"/>
           <w:u w:val="single"/>
         </w:rPr>
       </w:pPr>
@@ -7853,7 +7864,7 @@
         <w:jc w:val="both"/>
         <w:rPr>
           <w:rFonts w:asciiTheme="majorHAnsi" w:eastAsiaTheme="minorEastAsia" w:hAnsiTheme="majorHAnsi" w:cstheme="majorHAnsi"/>
-          <w:color w:val="000000" w:themeColor="text1"/>
+          <w:b/>
         </w:rPr>
       </w:pPr>
     </w:p>
@@ -8026,7 +8037,7 @@
           <w:rFonts w:asciiTheme="majorHAnsi" w:eastAsiaTheme="minorEastAsia" w:hAnsiTheme="majorHAnsi" w:cstheme="majorHAnsi"/>
           <w:b/>
         </w:rPr>
-        <w:t>Recodages et construction d’indicateurs</w:t>
+        <w:t>Visualisation graphique de résultats d’enquête</w:t>
       </w:r>
     </w:p>
     <w:p>
@@ -8058,50 +8069,39 @@
     </w:p>
     <w:p>
       <w:pPr>
-        <w:ind w:firstLine="708"/>
+        <w:ind w:left="991" w:hanging="283"/>
         <w:contextualSpacing/>
         <w:jc w:val="both"/>
         <w:rPr>
-          <w:rFonts w:asciiTheme="majorHAnsi" w:hAnsiTheme="majorHAnsi" w:cstheme="majorHAnsi"/>
-        </w:rPr>
-      </w:pPr>
-      <w:r>
-        <w:rPr>
-          <w:rFonts w:asciiTheme="majorHAnsi" w:hAnsiTheme="majorHAnsi" w:cstheme="majorHAnsi"/>
+          <w:rFonts w:asciiTheme="majorHAnsi" w:eastAsiaTheme="minorEastAsia" w:hAnsiTheme="majorHAnsi" w:cstheme="majorHAnsi"/>
           <w:color w:val="0070C0"/>
         </w:rPr>
-        <w:t xml:space="preserve">Recodages </w:t>
-      </w:r>
-      <w:r>
-        <w:rPr>
-          <w:rFonts w:asciiTheme="majorHAnsi" w:hAnsiTheme="majorHAnsi" w:cstheme="majorHAnsi"/>
-        </w:rPr>
-        <w:t xml:space="preserve">et </w:t>
-      </w:r>
-      <w:r>
-        <w:rPr>
-          <w:rFonts w:asciiTheme="majorHAnsi" w:hAnsiTheme="majorHAnsi" w:cstheme="majorHAnsi"/>
+      </w:pPr>
+      <w:r>
+        <w:rPr>
+          <w:rFonts w:asciiTheme="majorHAnsi" w:eastAsiaTheme="minorEastAsia" w:hAnsiTheme="majorHAnsi" w:cstheme="majorHAnsi"/>
+          <w:color w:val="000000" w:themeColor="text1"/>
+        </w:rPr>
+        <w:t xml:space="preserve">Introduction aux principes de </w:t>
+      </w:r>
+      <w:r>
+        <w:rPr>
+          <w:rFonts w:asciiTheme="majorHAnsi" w:eastAsiaTheme="minorEastAsia" w:hAnsiTheme="majorHAnsi" w:cstheme="majorHAnsi"/>
           <w:color w:val="0070C0"/>
         </w:rPr>
-        <w:t>construction d’indicateurs</w:t>
-      </w:r>
-      <w:r>
-        <w:rPr>
-          <w:rFonts w:asciiTheme="majorHAnsi" w:hAnsiTheme="majorHAnsi" w:cstheme="majorHAnsi"/>
-        </w:rPr>
-        <w:t>.</w:t>
-      </w:r>
-    </w:p>
-    <w:p>
-      <w:pPr>
-        <w:ind w:firstLine="708"/>
+        <w:t>visualisation graphique</w:t>
+      </w:r>
+    </w:p>
+    <w:p>
+      <w:pPr>
+        <w:ind w:hanging="283"/>
         <w:contextualSpacing/>
         <w:jc w:val="both"/>
         <w:rPr>
           <w:rFonts w:asciiTheme="majorHAnsi" w:eastAsiaTheme="minorEastAsia" w:hAnsiTheme="majorHAnsi" w:cstheme="majorHAnsi"/>
           <w:color w:val="000000" w:themeColor="text1"/>
-          <w:sz w:val="20"/>
-          <w:szCs w:val="20"/>
+          <w:sz w:val="18"/>
+          <w:szCs w:val="18"/>
           <w:u w:val="single"/>
         </w:rPr>
       </w:pPr>
@@ -8216,17 +8216,6 @@
         </w:rPr>
         <w:t> : voir Moodle.</w:t>
       </w:r>
-    </w:p>
-    <w:p>
-      <w:pPr>
-        <w:contextualSpacing/>
-        <w:jc w:val="both"/>
-        <w:rPr>
-          <w:rFonts w:asciiTheme="majorHAnsi" w:eastAsiaTheme="minorEastAsia" w:hAnsiTheme="majorHAnsi" w:cstheme="majorHAnsi"/>
-          <w:color w:val="000000" w:themeColor="text1"/>
-          <w:u w:val="single"/>
-        </w:rPr>
-      </w:pPr>
     </w:p>
     <w:p>
       <w:pPr>
@@ -8770,7 +8759,7 @@
 </file>
 
 <file path=word/endnotes.xml><?xml version="1.0" encoding="utf-8"?>
-<w:endnotes xmlns:wpc="http://schemas.microsoft.com/office/word/2010/wordprocessingCanvas" xmlns:cx="http://schemas.microsoft.com/office/drawing/2014/chartex" xmlns:cx1="http://schemas.microsoft.com/office/drawing/2015/9/8/chartex" xmlns:cx2="http://schemas.microsoft.com/office/drawing/2015/10/21/chartex" xmlns:cx3="http://schemas.microsoft.com/office/drawing/2016/5/9/chartex" xmlns:cx4="http://schemas.microsoft.com/office/drawing/2016/5/10/chartex" xmlns:cx5="http://schemas.microsoft.com/office/drawing/2016/5/11/chartex" xmlns:cx6="http://schemas.microsoft.com/office/drawing/2016/5/12/chartex" xmlns:cx7="http://schemas.microsoft.com/office/drawing/2016/5/13/chartex" xmlns:cx8="http://schemas.microsoft.com/office/drawing/2016/5/14/chartex" xmlns:mc="http://schemas.openxmlformats.org/markup-compatibility/2006" xmlns:aink="http://schemas.microsoft.com/office/drawing/2016/ink" xmlns:am3d="http://schemas.microsoft.com/office/drawing/2017/model3d" xmlns:o="urn:schemas-microsoft-com:office:office" xmlns:oel="http://schemas.microsoft.com/office/2019/extlst" xmlns:r="http://schemas.openxmlformats.org/officeDocument/2006/relationships" xmlns:m="http://schemas.openxmlformats.org/officeDocument/2006/math" xmlns:v="urn:schemas-microsoft-com:vml" xmlns:wp14="http://schemas.microsoft.com/office/word/2010/wordprocessingDrawing" xmlns:wp="http://schemas.openxmlformats.org/drawingml/2006/wordprocessingDrawing" xmlns:w10="urn:schemas-microsoft-com:office:word" xmlns:w="http://schemas.openxmlformats.org/wordprocessingml/2006/main" xmlns:w14="http://schemas.microsoft.com/office/word/2010/wordml" xmlns:w15="http://schemas.microsoft.com/office/word/2012/wordml" xmlns:w16cex="http://schemas.microsoft.com/office/word/2018/wordml/cex" xmlns:w16cid="http://schemas.microsoft.com/office/word/2016/wordml/cid" xmlns:w16="http://schemas.microsoft.com/office/word/2018/wordml" xmlns:w16du="http://schemas.microsoft.com/office/word/2023/wordml/word16du" xmlns:w16sdtdh="http://schemas.microsoft.com/office/word/2020/wordml/sdtdatahash" xmlns:w16se="http://schemas.microsoft.com/office/word/2015/wordml/symex" xmlns:wpg="http://schemas.microsoft.com/office/word/2010/wordprocessingGroup" xmlns:wpi="http://schemas.microsoft.com/office/word/2010/wordprocessingInk" xmlns:wne="http://schemas.microsoft.com/office/word/2006/wordml" xmlns:wps="http://schemas.microsoft.com/office/word/2010/wordprocessingShape" mc:Ignorable="w14 w15 w16se w16cid w16 w16cex w16sdtdh w16du wp14">
+<w:endnotes xmlns:wpc="http://schemas.microsoft.com/office/word/2010/wordprocessingCanvas" xmlns:cx="http://schemas.microsoft.com/office/drawing/2014/chartex" xmlns:cx1="http://schemas.microsoft.com/office/drawing/2015/9/8/chartex" xmlns:cx2="http://schemas.microsoft.com/office/drawing/2015/10/21/chartex" xmlns:cx3="http://schemas.microsoft.com/office/drawing/2016/5/9/chartex" xmlns:cx4="http://schemas.microsoft.com/office/drawing/2016/5/10/chartex" xmlns:cx5="http://schemas.microsoft.com/office/drawing/2016/5/11/chartex" xmlns:cx6="http://schemas.microsoft.com/office/drawing/2016/5/12/chartex" xmlns:cx7="http://schemas.microsoft.com/office/drawing/2016/5/13/chartex" xmlns:cx8="http://schemas.microsoft.com/office/drawing/2016/5/14/chartex" xmlns:mc="http://schemas.openxmlformats.org/markup-compatibility/2006" xmlns:aink="http://schemas.microsoft.com/office/drawing/2016/ink" xmlns:am3d="http://schemas.microsoft.com/office/drawing/2017/model3d" xmlns:o="urn:schemas-microsoft-com:office:office" xmlns:oel="http://schemas.microsoft.com/office/2019/extlst" xmlns:r="http://schemas.openxmlformats.org/officeDocument/2006/relationships" xmlns:m="http://schemas.openxmlformats.org/officeDocument/2006/math" xmlns:v="urn:schemas-microsoft-com:vml" xmlns:wp14="http://schemas.microsoft.com/office/word/2010/wordprocessingDrawing" xmlns:wp="http://schemas.openxmlformats.org/drawingml/2006/wordprocessingDrawing" xmlns:w10="urn:schemas-microsoft-com:office:word" xmlns:w="http://schemas.openxmlformats.org/wordprocessingml/2006/main" xmlns:w14="http://schemas.microsoft.com/office/word/2010/wordml" xmlns:w15="http://schemas.microsoft.com/office/word/2012/wordml" xmlns:w16cex="http://schemas.microsoft.com/office/word/2018/wordml/cex" xmlns:w16cid="http://schemas.microsoft.com/office/word/2016/wordml/cid" xmlns:w16="http://schemas.microsoft.com/office/word/2018/wordml" xmlns:w16du="http://schemas.microsoft.com/office/word/2023/wordml/word16du" xmlns:w16sdtdh="http://schemas.microsoft.com/office/word/2020/wordml/sdtdatahash" xmlns:w16sdtfl="http://schemas.microsoft.com/office/word/2024/wordml/sdtformatlock" xmlns:w16se="http://schemas.microsoft.com/office/word/2015/wordml/symex" xmlns:wpg="http://schemas.microsoft.com/office/word/2010/wordprocessingGroup" xmlns:wpi="http://schemas.microsoft.com/office/word/2010/wordprocessingInk" xmlns:wne="http://schemas.microsoft.com/office/word/2006/wordml" xmlns:wps="http://schemas.microsoft.com/office/word/2010/wordprocessingShape" mc:Ignorable="w14 w15 w16se w16cid w16 w16cex w16sdtdh w16sdtfl w16du wp14">
   <w:endnote w:type="separator" w:id="-1">
     <w:p>
       <w:r>
@@ -8789,7 +8778,7 @@
 </file>
 
 <file path=word/footer1.xml><?xml version="1.0" encoding="utf-8"?>
-<w:ftr xmlns:wpc="http://schemas.microsoft.com/office/word/2010/wordprocessingCanvas" xmlns:cx="http://schemas.microsoft.com/office/drawing/2014/chartex" xmlns:cx1="http://schemas.microsoft.com/office/drawing/2015/9/8/chartex" xmlns:cx2="http://schemas.microsoft.com/office/drawing/2015/10/21/chartex" xmlns:cx3="http://schemas.microsoft.com/office/drawing/2016/5/9/chartex" xmlns:cx4="http://schemas.microsoft.com/office/drawing/2016/5/10/chartex" xmlns:cx5="http://schemas.microsoft.com/office/drawing/2016/5/11/chartex" xmlns:cx6="http://schemas.microsoft.com/office/drawing/2016/5/12/chartex" xmlns:cx7="http://schemas.microsoft.com/office/drawing/2016/5/13/chartex" xmlns:cx8="http://schemas.microsoft.com/office/drawing/2016/5/14/chartex" xmlns:mc="http://schemas.openxmlformats.org/markup-compatibility/2006" xmlns:aink="http://schemas.microsoft.com/office/drawing/2016/ink" xmlns:am3d="http://schemas.microsoft.com/office/drawing/2017/model3d" xmlns:o="urn:schemas-microsoft-com:office:office" xmlns:oel="http://schemas.microsoft.com/office/2019/extlst" xmlns:r="http://schemas.openxmlformats.org/officeDocument/2006/relationships" xmlns:m="http://schemas.openxmlformats.org/officeDocument/2006/math" xmlns:v="urn:schemas-microsoft-com:vml" xmlns:wp14="http://schemas.microsoft.com/office/word/2010/wordprocessingDrawing" xmlns:wp="http://schemas.openxmlformats.org/drawingml/2006/wordprocessingDrawing" xmlns:w10="urn:schemas-microsoft-com:office:word" xmlns:w="http://schemas.openxmlformats.org/wordprocessingml/2006/main" xmlns:w14="http://schemas.microsoft.com/office/word/2010/wordml" xmlns:w15="http://schemas.microsoft.com/office/word/2012/wordml" xmlns:w16cex="http://schemas.microsoft.com/office/word/2018/wordml/cex" xmlns:w16cid="http://schemas.microsoft.com/office/word/2016/wordml/cid" xmlns:w16="http://schemas.microsoft.com/office/word/2018/wordml" xmlns:w16du="http://schemas.microsoft.com/office/word/2023/wordml/word16du" xmlns:w16sdtdh="http://schemas.microsoft.com/office/word/2020/wordml/sdtdatahash" xmlns:w16se="http://schemas.microsoft.com/office/word/2015/wordml/symex" xmlns:wpg="http://schemas.microsoft.com/office/word/2010/wordprocessingGroup" xmlns:wpi="http://schemas.microsoft.com/office/word/2010/wordprocessingInk" xmlns:wne="http://schemas.microsoft.com/office/word/2006/wordml" xmlns:wps="http://schemas.microsoft.com/office/word/2010/wordprocessingShape" mc:Ignorable="w14 w15 w16se w16cid w16 w16cex w16sdtdh w16du wp14">
+<w:ftr xmlns:wpc="http://schemas.microsoft.com/office/word/2010/wordprocessingCanvas" xmlns:cx="http://schemas.microsoft.com/office/drawing/2014/chartex" xmlns:cx1="http://schemas.microsoft.com/office/drawing/2015/9/8/chartex" xmlns:cx2="http://schemas.microsoft.com/office/drawing/2015/10/21/chartex" xmlns:cx3="http://schemas.microsoft.com/office/drawing/2016/5/9/chartex" xmlns:cx4="http://schemas.microsoft.com/office/drawing/2016/5/10/chartex" xmlns:cx5="http://schemas.microsoft.com/office/drawing/2016/5/11/chartex" xmlns:cx6="http://schemas.microsoft.com/office/drawing/2016/5/12/chartex" xmlns:cx7="http://schemas.microsoft.com/office/drawing/2016/5/13/chartex" xmlns:cx8="http://schemas.microsoft.com/office/drawing/2016/5/14/chartex" xmlns:mc="http://schemas.openxmlformats.org/markup-compatibility/2006" xmlns:aink="http://schemas.microsoft.com/office/drawing/2016/ink" xmlns:am3d="http://schemas.microsoft.com/office/drawing/2017/model3d" xmlns:o="urn:schemas-microsoft-com:office:office" xmlns:oel="http://schemas.microsoft.com/office/2019/extlst" xmlns:r="http://schemas.openxmlformats.org/officeDocument/2006/relationships" xmlns:m="http://schemas.openxmlformats.org/officeDocument/2006/math" xmlns:v="urn:schemas-microsoft-com:vml" xmlns:wp14="http://schemas.microsoft.com/office/word/2010/wordprocessingDrawing" xmlns:wp="http://schemas.openxmlformats.org/drawingml/2006/wordprocessingDrawing" xmlns:w10="urn:schemas-microsoft-com:office:word" xmlns:w="http://schemas.openxmlformats.org/wordprocessingml/2006/main" xmlns:w14="http://schemas.microsoft.com/office/word/2010/wordml" xmlns:w15="http://schemas.microsoft.com/office/word/2012/wordml" xmlns:w16cex="http://schemas.microsoft.com/office/word/2018/wordml/cex" xmlns:w16cid="http://schemas.microsoft.com/office/word/2016/wordml/cid" xmlns:w16="http://schemas.microsoft.com/office/word/2018/wordml" xmlns:w16du="http://schemas.microsoft.com/office/word/2023/wordml/word16du" xmlns:w16sdtdh="http://schemas.microsoft.com/office/word/2020/wordml/sdtdatahash" xmlns:w16sdtfl="http://schemas.microsoft.com/office/word/2024/wordml/sdtformatlock" xmlns:w16se="http://schemas.microsoft.com/office/word/2015/wordml/symex" xmlns:wpg="http://schemas.microsoft.com/office/word/2010/wordprocessingGroup" xmlns:wpi="http://schemas.microsoft.com/office/word/2010/wordprocessingInk" xmlns:wne="http://schemas.microsoft.com/office/word/2006/wordml" xmlns:wps="http://schemas.microsoft.com/office/word/2010/wordprocessingShape" mc:Ignorable="w14 w15 w16se w16cid w16 w16cex w16sdtdh w16sdtfl w16du wp14">
   <w:p>
     <w:pPr>
       <w:pStyle w:val="Pieddepage"/>
@@ -8799,7 +8788,7 @@
 </file>
 
 <file path=word/footer2.xml><?xml version="1.0" encoding="utf-8"?>
-<w:ftr xmlns:wpc="http://schemas.microsoft.com/office/word/2010/wordprocessingCanvas" xmlns:cx="http://schemas.microsoft.com/office/drawing/2014/chartex" xmlns:cx1="http://schemas.microsoft.com/office/drawing/2015/9/8/chartex" xmlns:cx2="http://schemas.microsoft.com/office/drawing/2015/10/21/chartex" xmlns:cx3="http://schemas.microsoft.com/office/drawing/2016/5/9/chartex" xmlns:cx4="http://schemas.microsoft.com/office/drawing/2016/5/10/chartex" xmlns:cx5="http://schemas.microsoft.com/office/drawing/2016/5/11/chartex" xmlns:cx6="http://schemas.microsoft.com/office/drawing/2016/5/12/chartex" xmlns:cx7="http://schemas.microsoft.com/office/drawing/2016/5/13/chartex" xmlns:cx8="http://schemas.microsoft.com/office/drawing/2016/5/14/chartex" xmlns:mc="http://schemas.openxmlformats.org/markup-compatibility/2006" xmlns:aink="http://schemas.microsoft.com/office/drawing/2016/ink" xmlns:am3d="http://schemas.microsoft.com/office/drawing/2017/model3d" xmlns:o="urn:schemas-microsoft-com:office:office" xmlns:oel="http://schemas.microsoft.com/office/2019/extlst" xmlns:r="http://schemas.openxmlformats.org/officeDocument/2006/relationships" xmlns:m="http://schemas.openxmlformats.org/officeDocument/2006/math" xmlns:v="urn:schemas-microsoft-com:vml" xmlns:wp14="http://schemas.microsoft.com/office/word/2010/wordprocessingDrawing" xmlns:wp="http://schemas.openxmlformats.org/drawingml/2006/wordprocessingDrawing" xmlns:w10="urn:schemas-microsoft-com:office:word" xmlns:w="http://schemas.openxmlformats.org/wordprocessingml/2006/main" xmlns:w14="http://schemas.microsoft.com/office/word/2010/wordml" xmlns:w15="http://schemas.microsoft.com/office/word/2012/wordml" xmlns:w16cex="http://schemas.microsoft.com/office/word/2018/wordml/cex" xmlns:w16cid="http://schemas.microsoft.com/office/word/2016/wordml/cid" xmlns:w16="http://schemas.microsoft.com/office/word/2018/wordml" xmlns:w16du="http://schemas.microsoft.com/office/word/2023/wordml/word16du" xmlns:w16sdtdh="http://schemas.microsoft.com/office/word/2020/wordml/sdtdatahash" xmlns:w16se="http://schemas.microsoft.com/office/word/2015/wordml/symex" xmlns:wpg="http://schemas.microsoft.com/office/word/2010/wordprocessingGroup" xmlns:wpi="http://schemas.microsoft.com/office/word/2010/wordprocessingInk" xmlns:wne="http://schemas.microsoft.com/office/word/2006/wordml" xmlns:wps="http://schemas.microsoft.com/office/word/2010/wordprocessingShape" mc:Ignorable="w14 w15 w16se w16cid w16 w16cex w16sdtdh w16du wp14">
+<w:ftr xmlns:wpc="http://schemas.microsoft.com/office/word/2010/wordprocessingCanvas" xmlns:cx="http://schemas.microsoft.com/office/drawing/2014/chartex" xmlns:cx1="http://schemas.microsoft.com/office/drawing/2015/9/8/chartex" xmlns:cx2="http://schemas.microsoft.com/office/drawing/2015/10/21/chartex" xmlns:cx3="http://schemas.microsoft.com/office/drawing/2016/5/9/chartex" xmlns:cx4="http://schemas.microsoft.com/office/drawing/2016/5/10/chartex" xmlns:cx5="http://schemas.microsoft.com/office/drawing/2016/5/11/chartex" xmlns:cx6="http://schemas.microsoft.com/office/drawing/2016/5/12/chartex" xmlns:cx7="http://schemas.microsoft.com/office/drawing/2016/5/13/chartex" xmlns:cx8="http://schemas.microsoft.com/office/drawing/2016/5/14/chartex" xmlns:mc="http://schemas.openxmlformats.org/markup-compatibility/2006" xmlns:aink="http://schemas.microsoft.com/office/drawing/2016/ink" xmlns:am3d="http://schemas.microsoft.com/office/drawing/2017/model3d" xmlns:o="urn:schemas-microsoft-com:office:office" xmlns:oel="http://schemas.microsoft.com/office/2019/extlst" xmlns:r="http://schemas.openxmlformats.org/officeDocument/2006/relationships" xmlns:m="http://schemas.openxmlformats.org/officeDocument/2006/math" xmlns:v="urn:schemas-microsoft-com:vml" xmlns:wp14="http://schemas.microsoft.com/office/word/2010/wordprocessingDrawing" xmlns:wp="http://schemas.openxmlformats.org/drawingml/2006/wordprocessingDrawing" xmlns:w10="urn:schemas-microsoft-com:office:word" xmlns:w="http://schemas.openxmlformats.org/wordprocessingml/2006/main" xmlns:w14="http://schemas.microsoft.com/office/word/2010/wordml" xmlns:w15="http://schemas.microsoft.com/office/word/2012/wordml" xmlns:w16cex="http://schemas.microsoft.com/office/word/2018/wordml/cex" xmlns:w16cid="http://schemas.microsoft.com/office/word/2016/wordml/cid" xmlns:w16="http://schemas.microsoft.com/office/word/2018/wordml" xmlns:w16du="http://schemas.microsoft.com/office/word/2023/wordml/word16du" xmlns:w16sdtdh="http://schemas.microsoft.com/office/word/2020/wordml/sdtdatahash" xmlns:w16sdtfl="http://schemas.microsoft.com/office/word/2024/wordml/sdtformatlock" xmlns:w16se="http://schemas.microsoft.com/office/word/2015/wordml/symex" xmlns:wpg="http://schemas.microsoft.com/office/word/2010/wordprocessingGroup" xmlns:wpi="http://schemas.microsoft.com/office/word/2010/wordprocessingInk" xmlns:wne="http://schemas.microsoft.com/office/word/2006/wordml" xmlns:wps="http://schemas.microsoft.com/office/word/2010/wordprocessingShape" mc:Ignorable="w14 w15 w16se w16cid w16 w16cex w16sdtdh w16sdtfl w16du wp14">
   <w:p>
     <w:pPr>
       <w:pStyle w:val="Pieddepage"/>
@@ -8886,7 +8875,7 @@
 </file>
 
 <file path=word/footer3.xml><?xml version="1.0" encoding="utf-8"?>
-<w:ftr xmlns:wpc="http://schemas.microsoft.com/office/word/2010/wordprocessingCanvas" xmlns:cx="http://schemas.microsoft.com/office/drawing/2014/chartex" xmlns:cx1="http://schemas.microsoft.com/office/drawing/2015/9/8/chartex" xmlns:cx2="http://schemas.microsoft.com/office/drawing/2015/10/21/chartex" xmlns:cx3="http://schemas.microsoft.com/office/drawing/2016/5/9/chartex" xmlns:cx4="http://schemas.microsoft.com/office/drawing/2016/5/10/chartex" xmlns:cx5="http://schemas.microsoft.com/office/drawing/2016/5/11/chartex" xmlns:cx6="http://schemas.microsoft.com/office/drawing/2016/5/12/chartex" xmlns:cx7="http://schemas.microsoft.com/office/drawing/2016/5/13/chartex" xmlns:cx8="http://schemas.microsoft.com/office/drawing/2016/5/14/chartex" xmlns:mc="http://schemas.openxmlformats.org/markup-compatibility/2006" xmlns:aink="http://schemas.microsoft.com/office/drawing/2016/ink" xmlns:am3d="http://schemas.microsoft.com/office/drawing/2017/model3d" xmlns:o="urn:schemas-microsoft-com:office:office" xmlns:oel="http://schemas.microsoft.com/office/2019/extlst" xmlns:r="http://schemas.openxmlformats.org/officeDocument/2006/relationships" xmlns:m="http://schemas.openxmlformats.org/officeDocument/2006/math" xmlns:v="urn:schemas-microsoft-com:vml" xmlns:wp14="http://schemas.microsoft.com/office/word/2010/wordprocessingDrawing" xmlns:wp="http://schemas.openxmlformats.org/drawingml/2006/wordprocessingDrawing" xmlns:w10="urn:schemas-microsoft-com:office:word" xmlns:w="http://schemas.openxmlformats.org/wordprocessingml/2006/main" xmlns:w14="http://schemas.microsoft.com/office/word/2010/wordml" xmlns:w15="http://schemas.microsoft.com/office/word/2012/wordml" xmlns:w16cex="http://schemas.microsoft.com/office/word/2018/wordml/cex" xmlns:w16cid="http://schemas.microsoft.com/office/word/2016/wordml/cid" xmlns:w16="http://schemas.microsoft.com/office/word/2018/wordml" xmlns:w16du="http://schemas.microsoft.com/office/word/2023/wordml/word16du" xmlns:w16sdtdh="http://schemas.microsoft.com/office/word/2020/wordml/sdtdatahash" xmlns:w16se="http://schemas.microsoft.com/office/word/2015/wordml/symex" xmlns:wpg="http://schemas.microsoft.com/office/word/2010/wordprocessingGroup" xmlns:wpi="http://schemas.microsoft.com/office/word/2010/wordprocessingInk" xmlns:wne="http://schemas.microsoft.com/office/word/2006/wordml" xmlns:wps="http://schemas.microsoft.com/office/word/2010/wordprocessingShape" mc:Ignorable="w14 w15 w16se w16cid w16 w16cex w16sdtdh w16du wp14">
+<w:ftr xmlns:wpc="http://schemas.microsoft.com/office/word/2010/wordprocessingCanvas" xmlns:cx="http://schemas.microsoft.com/office/drawing/2014/chartex" xmlns:cx1="http://schemas.microsoft.com/office/drawing/2015/9/8/chartex" xmlns:cx2="http://schemas.microsoft.com/office/drawing/2015/10/21/chartex" xmlns:cx3="http://schemas.microsoft.com/office/drawing/2016/5/9/chartex" xmlns:cx4="http://schemas.microsoft.com/office/drawing/2016/5/10/chartex" xmlns:cx5="http://schemas.microsoft.com/office/drawing/2016/5/11/chartex" xmlns:cx6="http://schemas.microsoft.com/office/drawing/2016/5/12/chartex" xmlns:cx7="http://schemas.microsoft.com/office/drawing/2016/5/13/chartex" xmlns:cx8="http://schemas.microsoft.com/office/drawing/2016/5/14/chartex" xmlns:mc="http://schemas.openxmlformats.org/markup-compatibility/2006" xmlns:aink="http://schemas.microsoft.com/office/drawing/2016/ink" xmlns:am3d="http://schemas.microsoft.com/office/drawing/2017/model3d" xmlns:o="urn:schemas-microsoft-com:office:office" xmlns:oel="http://schemas.microsoft.com/office/2019/extlst" xmlns:r="http://schemas.openxmlformats.org/officeDocument/2006/relationships" xmlns:m="http://schemas.openxmlformats.org/officeDocument/2006/math" xmlns:v="urn:schemas-microsoft-com:vml" xmlns:wp14="http://schemas.microsoft.com/office/word/2010/wordprocessingDrawing" xmlns:wp="http://schemas.openxmlformats.org/drawingml/2006/wordprocessingDrawing" xmlns:w10="urn:schemas-microsoft-com:office:word" xmlns:w="http://schemas.openxmlformats.org/wordprocessingml/2006/main" xmlns:w14="http://schemas.microsoft.com/office/word/2010/wordml" xmlns:w15="http://schemas.microsoft.com/office/word/2012/wordml" xmlns:w16cex="http://schemas.microsoft.com/office/word/2018/wordml/cex" xmlns:w16cid="http://schemas.microsoft.com/office/word/2016/wordml/cid" xmlns:w16="http://schemas.microsoft.com/office/word/2018/wordml" xmlns:w16du="http://schemas.microsoft.com/office/word/2023/wordml/word16du" xmlns:w16sdtdh="http://schemas.microsoft.com/office/word/2020/wordml/sdtdatahash" xmlns:w16sdtfl="http://schemas.microsoft.com/office/word/2024/wordml/sdtformatlock" xmlns:w16se="http://schemas.microsoft.com/office/word/2015/wordml/symex" xmlns:wpg="http://schemas.microsoft.com/office/word/2010/wordprocessingGroup" xmlns:wpi="http://schemas.microsoft.com/office/word/2010/wordprocessingInk" xmlns:wne="http://schemas.microsoft.com/office/word/2006/wordml" xmlns:wps="http://schemas.microsoft.com/office/word/2010/wordprocessingShape" mc:Ignorable="w14 w15 w16se w16cid w16 w16cex w16sdtdh w16sdtfl w16du wp14">
   <w:p>
     <w:pPr>
       <w:pStyle w:val="Pieddepage"/>
@@ -9241,7 +9230,7 @@
 </file>
 
 <file path=word/footnotes.xml><?xml version="1.0" encoding="utf-8"?>
-<w:footnotes xmlns:wpc="http://schemas.microsoft.com/office/word/2010/wordprocessingCanvas" xmlns:cx="http://schemas.microsoft.com/office/drawing/2014/chartex" xmlns:cx1="http://schemas.microsoft.com/office/drawing/2015/9/8/chartex" xmlns:cx2="http://schemas.microsoft.com/office/drawing/2015/10/21/chartex" xmlns:cx3="http://schemas.microsoft.com/office/drawing/2016/5/9/chartex" xmlns:cx4="http://schemas.microsoft.com/office/drawing/2016/5/10/chartex" xmlns:cx5="http://schemas.microsoft.com/office/drawing/2016/5/11/chartex" xmlns:cx6="http://schemas.microsoft.com/office/drawing/2016/5/12/chartex" xmlns:cx7="http://schemas.microsoft.com/office/drawing/2016/5/13/chartex" xmlns:cx8="http://schemas.microsoft.com/office/drawing/2016/5/14/chartex" xmlns:mc="http://schemas.openxmlformats.org/markup-compatibility/2006" xmlns:aink="http://schemas.microsoft.com/office/drawing/2016/ink" xmlns:am3d="http://schemas.microsoft.com/office/drawing/2017/model3d" xmlns:o="urn:schemas-microsoft-com:office:office" xmlns:oel="http://schemas.microsoft.com/office/2019/extlst" xmlns:r="http://schemas.openxmlformats.org/officeDocument/2006/relationships" xmlns:m="http://schemas.openxmlformats.org/officeDocument/2006/math" xmlns:v="urn:schemas-microsoft-com:vml" xmlns:wp14="http://schemas.microsoft.com/office/word/2010/wordprocessingDrawing" xmlns:wp="http://schemas.openxmlformats.org/drawingml/2006/wordprocessingDrawing" xmlns:w10="urn:schemas-microsoft-com:office:word" xmlns:w="http://schemas.openxmlformats.org/wordprocessingml/2006/main" xmlns:w14="http://schemas.microsoft.com/office/word/2010/wordml" xmlns:w15="http://schemas.microsoft.com/office/word/2012/wordml" xmlns:w16cex="http://schemas.microsoft.com/office/word/2018/wordml/cex" xmlns:w16cid="http://schemas.microsoft.com/office/word/2016/wordml/cid" xmlns:w16="http://schemas.microsoft.com/office/word/2018/wordml" xmlns:w16du="http://schemas.microsoft.com/office/word/2023/wordml/word16du" xmlns:w16sdtdh="http://schemas.microsoft.com/office/word/2020/wordml/sdtdatahash" xmlns:w16se="http://schemas.microsoft.com/office/word/2015/wordml/symex" xmlns:wpg="http://schemas.microsoft.com/office/word/2010/wordprocessingGroup" xmlns:wpi="http://schemas.microsoft.com/office/word/2010/wordprocessingInk" xmlns:wne="http://schemas.microsoft.com/office/word/2006/wordml" xmlns:wps="http://schemas.microsoft.com/office/word/2010/wordprocessingShape" mc:Ignorable="w14 w15 w16se w16cid w16 w16cex w16sdtdh w16du wp14">
+<w:footnotes xmlns:wpc="http://schemas.microsoft.com/office/word/2010/wordprocessingCanvas" xmlns:cx="http://schemas.microsoft.com/office/drawing/2014/chartex" xmlns:cx1="http://schemas.microsoft.com/office/drawing/2015/9/8/chartex" xmlns:cx2="http://schemas.microsoft.com/office/drawing/2015/10/21/chartex" xmlns:cx3="http://schemas.microsoft.com/office/drawing/2016/5/9/chartex" xmlns:cx4="http://schemas.microsoft.com/office/drawing/2016/5/10/chartex" xmlns:cx5="http://schemas.microsoft.com/office/drawing/2016/5/11/chartex" xmlns:cx6="http://schemas.microsoft.com/office/drawing/2016/5/12/chartex" xmlns:cx7="http://schemas.microsoft.com/office/drawing/2016/5/13/chartex" xmlns:cx8="http://schemas.microsoft.com/office/drawing/2016/5/14/chartex" xmlns:mc="http://schemas.openxmlformats.org/markup-compatibility/2006" xmlns:aink="http://schemas.microsoft.com/office/drawing/2016/ink" xmlns:am3d="http://schemas.microsoft.com/office/drawing/2017/model3d" xmlns:o="urn:schemas-microsoft-com:office:office" xmlns:oel="http://schemas.microsoft.com/office/2019/extlst" xmlns:r="http://schemas.openxmlformats.org/officeDocument/2006/relationships" xmlns:m="http://schemas.openxmlformats.org/officeDocument/2006/math" xmlns:v="urn:schemas-microsoft-com:vml" xmlns:wp14="http://schemas.microsoft.com/office/word/2010/wordprocessingDrawing" xmlns:wp="http://schemas.openxmlformats.org/drawingml/2006/wordprocessingDrawing" xmlns:w10="urn:schemas-microsoft-com:office:word" xmlns:w="http://schemas.openxmlformats.org/wordprocessingml/2006/main" xmlns:w14="http://schemas.microsoft.com/office/word/2010/wordml" xmlns:w15="http://schemas.microsoft.com/office/word/2012/wordml" xmlns:w16cex="http://schemas.microsoft.com/office/word/2018/wordml/cex" xmlns:w16cid="http://schemas.microsoft.com/office/word/2016/wordml/cid" xmlns:w16="http://schemas.microsoft.com/office/word/2018/wordml" xmlns:w16du="http://schemas.microsoft.com/office/word/2023/wordml/word16du" xmlns:w16sdtdh="http://schemas.microsoft.com/office/word/2020/wordml/sdtdatahash" xmlns:w16sdtfl="http://schemas.microsoft.com/office/word/2024/wordml/sdtformatlock" xmlns:w16se="http://schemas.microsoft.com/office/word/2015/wordml/symex" xmlns:wpg="http://schemas.microsoft.com/office/word/2010/wordprocessingGroup" xmlns:wpi="http://schemas.microsoft.com/office/word/2010/wordprocessingInk" xmlns:wne="http://schemas.microsoft.com/office/word/2006/wordml" xmlns:wps="http://schemas.microsoft.com/office/word/2010/wordprocessingShape" mc:Ignorable="w14 w15 w16se w16cid w16 w16cex w16sdtdh w16sdtfl w16du wp14">
   <w:footnote w:type="separator" w:id="-1">
     <w:p>
       <w:r>
@@ -9260,7 +9249,7 @@
 </file>
 
 <file path=word/header1.xml><?xml version="1.0" encoding="utf-8"?>
-<w:hdr xmlns:wpc="http://schemas.microsoft.com/office/word/2010/wordprocessingCanvas" xmlns:cx="http://schemas.microsoft.com/office/drawing/2014/chartex" xmlns:cx1="http://schemas.microsoft.com/office/drawing/2015/9/8/chartex" xmlns:cx2="http://schemas.microsoft.com/office/drawing/2015/10/21/chartex" xmlns:cx3="http://schemas.microsoft.com/office/drawing/2016/5/9/chartex" xmlns:cx4="http://schemas.microsoft.com/office/drawing/2016/5/10/chartex" xmlns:cx5="http://schemas.microsoft.com/office/drawing/2016/5/11/chartex" xmlns:cx6="http://schemas.microsoft.com/office/drawing/2016/5/12/chartex" xmlns:cx7="http://schemas.microsoft.com/office/drawing/2016/5/13/chartex" xmlns:cx8="http://schemas.microsoft.com/office/drawing/2016/5/14/chartex" xmlns:mc="http://schemas.openxmlformats.org/markup-compatibility/2006" xmlns:aink="http://schemas.microsoft.com/office/drawing/2016/ink" xmlns:am3d="http://schemas.microsoft.com/office/drawing/2017/model3d" xmlns:o="urn:schemas-microsoft-com:office:office" xmlns:oel="http://schemas.microsoft.com/office/2019/extlst" xmlns:r="http://schemas.openxmlformats.org/officeDocument/2006/relationships" xmlns:m="http://schemas.openxmlformats.org/officeDocument/2006/math" xmlns:v="urn:schemas-microsoft-com:vml" xmlns:wp14="http://schemas.microsoft.com/office/word/2010/wordprocessingDrawing" xmlns:wp="http://schemas.openxmlformats.org/drawingml/2006/wordprocessingDrawing" xmlns:w10="urn:schemas-microsoft-com:office:word" xmlns:w="http://schemas.openxmlformats.org/wordprocessingml/2006/main" xmlns:w14="http://schemas.microsoft.com/office/word/2010/wordml" xmlns:w15="http://schemas.microsoft.com/office/word/2012/wordml" xmlns:w16cex="http://schemas.microsoft.com/office/word/2018/wordml/cex" xmlns:w16cid="http://schemas.microsoft.com/office/word/2016/wordml/cid" xmlns:w16="http://schemas.microsoft.com/office/word/2018/wordml" xmlns:w16du="http://schemas.microsoft.com/office/word/2023/wordml/word16du" xmlns:w16sdtdh="http://schemas.microsoft.com/office/word/2020/wordml/sdtdatahash" xmlns:w16se="http://schemas.microsoft.com/office/word/2015/wordml/symex" xmlns:wpg="http://schemas.microsoft.com/office/word/2010/wordprocessingGroup" xmlns:wpi="http://schemas.microsoft.com/office/word/2010/wordprocessingInk" xmlns:wne="http://schemas.microsoft.com/office/word/2006/wordml" xmlns:wps="http://schemas.microsoft.com/office/word/2010/wordprocessingShape" mc:Ignorable="w14 w15 w16se w16cid w16 w16cex w16sdtdh w16du wp14">
+<w:hdr xmlns:wpc="http://schemas.microsoft.com/office/word/2010/wordprocessingCanvas" xmlns:cx="http://schemas.microsoft.com/office/drawing/2014/chartex" xmlns:cx1="http://schemas.microsoft.com/office/drawing/2015/9/8/chartex" xmlns:cx2="http://schemas.microsoft.com/office/drawing/2015/10/21/chartex" xmlns:cx3="http://schemas.microsoft.com/office/drawing/2016/5/9/chartex" xmlns:cx4="http://schemas.microsoft.com/office/drawing/2016/5/10/chartex" xmlns:cx5="http://schemas.microsoft.com/office/drawing/2016/5/11/chartex" xmlns:cx6="http://schemas.microsoft.com/office/drawing/2016/5/12/chartex" xmlns:cx7="http://schemas.microsoft.com/office/drawing/2016/5/13/chartex" xmlns:cx8="http://schemas.microsoft.com/office/drawing/2016/5/14/chartex" xmlns:mc="http://schemas.openxmlformats.org/markup-compatibility/2006" xmlns:aink="http://schemas.microsoft.com/office/drawing/2016/ink" xmlns:am3d="http://schemas.microsoft.com/office/drawing/2017/model3d" xmlns:o="urn:schemas-microsoft-com:office:office" xmlns:oel="http://schemas.microsoft.com/office/2019/extlst" xmlns:r="http://schemas.openxmlformats.org/officeDocument/2006/relationships" xmlns:m="http://schemas.openxmlformats.org/officeDocument/2006/math" xmlns:v="urn:schemas-microsoft-com:vml" xmlns:wp14="http://schemas.microsoft.com/office/word/2010/wordprocessingDrawing" xmlns:wp="http://schemas.openxmlformats.org/drawingml/2006/wordprocessingDrawing" xmlns:w10="urn:schemas-microsoft-com:office:word" xmlns:w="http://schemas.openxmlformats.org/wordprocessingml/2006/main" xmlns:w14="http://schemas.microsoft.com/office/word/2010/wordml" xmlns:w15="http://schemas.microsoft.com/office/word/2012/wordml" xmlns:w16cex="http://schemas.microsoft.com/office/word/2018/wordml/cex" xmlns:w16cid="http://schemas.microsoft.com/office/word/2016/wordml/cid" xmlns:w16="http://schemas.microsoft.com/office/word/2018/wordml" xmlns:w16du="http://schemas.microsoft.com/office/word/2023/wordml/word16du" xmlns:w16sdtdh="http://schemas.microsoft.com/office/word/2020/wordml/sdtdatahash" xmlns:w16sdtfl="http://schemas.microsoft.com/office/word/2024/wordml/sdtformatlock" xmlns:w16se="http://schemas.microsoft.com/office/word/2015/wordml/symex" xmlns:wpg="http://schemas.microsoft.com/office/word/2010/wordprocessingGroup" xmlns:wpi="http://schemas.microsoft.com/office/word/2010/wordprocessingInk" xmlns:wne="http://schemas.microsoft.com/office/word/2006/wordml" xmlns:wps="http://schemas.microsoft.com/office/word/2010/wordprocessingShape" mc:Ignorable="w14 w15 w16se w16cid w16 w16cex w16sdtdh w16sdtfl w16du wp14">
   <w:sdt>
     <w:sdtPr>
       <w:rPr>
@@ -9342,7 +9331,7 @@
 </file>
 
 <file path=word/header2.xml><?xml version="1.0" encoding="utf-8"?>
-<w:hdr xmlns:wpc="http://schemas.microsoft.com/office/word/2010/wordprocessingCanvas" xmlns:cx="http://schemas.microsoft.com/office/drawing/2014/chartex" xmlns:cx1="http://schemas.microsoft.com/office/drawing/2015/9/8/chartex" xmlns:cx2="http://schemas.microsoft.com/office/drawing/2015/10/21/chartex" xmlns:cx3="http://schemas.microsoft.com/office/drawing/2016/5/9/chartex" xmlns:cx4="http://schemas.microsoft.com/office/drawing/2016/5/10/chartex" xmlns:cx5="http://schemas.microsoft.com/office/drawing/2016/5/11/chartex" xmlns:cx6="http://schemas.microsoft.com/office/drawing/2016/5/12/chartex" xmlns:cx7="http://schemas.microsoft.com/office/drawing/2016/5/13/chartex" xmlns:cx8="http://schemas.microsoft.com/office/drawing/2016/5/14/chartex" xmlns:mc="http://schemas.openxmlformats.org/markup-compatibility/2006" xmlns:aink="http://schemas.microsoft.com/office/drawing/2016/ink" xmlns:am3d="http://schemas.microsoft.com/office/drawing/2017/model3d" xmlns:o="urn:schemas-microsoft-com:office:office" xmlns:oel="http://schemas.microsoft.com/office/2019/extlst" xmlns:r="http://schemas.openxmlformats.org/officeDocument/2006/relationships" xmlns:m="http://schemas.openxmlformats.org/officeDocument/2006/math" xmlns:v="urn:schemas-microsoft-com:vml" xmlns:wp14="http://schemas.microsoft.com/office/word/2010/wordprocessingDrawing" xmlns:wp="http://schemas.openxmlformats.org/drawingml/2006/wordprocessingDrawing" xmlns:w10="urn:schemas-microsoft-com:office:word" xmlns:w="http://schemas.openxmlformats.org/wordprocessingml/2006/main" xmlns:w14="http://schemas.microsoft.com/office/word/2010/wordml" xmlns:w15="http://schemas.microsoft.com/office/word/2012/wordml" xmlns:w16cex="http://schemas.microsoft.com/office/word/2018/wordml/cex" xmlns:w16cid="http://schemas.microsoft.com/office/word/2016/wordml/cid" xmlns:w16="http://schemas.microsoft.com/office/word/2018/wordml" xmlns:w16du="http://schemas.microsoft.com/office/word/2023/wordml/word16du" xmlns:w16sdtdh="http://schemas.microsoft.com/office/word/2020/wordml/sdtdatahash" xmlns:w16se="http://schemas.microsoft.com/office/word/2015/wordml/symex" xmlns:wpg="http://schemas.microsoft.com/office/word/2010/wordprocessingGroup" xmlns:wpi="http://schemas.microsoft.com/office/word/2010/wordprocessingInk" xmlns:wne="http://schemas.microsoft.com/office/word/2006/wordml" xmlns:wps="http://schemas.microsoft.com/office/word/2010/wordprocessingShape" mc:Ignorable="w14 w15 w16se w16cid w16 w16cex w16sdtdh w16du wp14">
+<w:hdr xmlns:wpc="http://schemas.microsoft.com/office/word/2010/wordprocessingCanvas" xmlns:cx="http://schemas.microsoft.com/office/drawing/2014/chartex" xmlns:cx1="http://schemas.microsoft.com/office/drawing/2015/9/8/chartex" xmlns:cx2="http://schemas.microsoft.com/office/drawing/2015/10/21/chartex" xmlns:cx3="http://schemas.microsoft.com/office/drawing/2016/5/9/chartex" xmlns:cx4="http://schemas.microsoft.com/office/drawing/2016/5/10/chartex" xmlns:cx5="http://schemas.microsoft.com/office/drawing/2016/5/11/chartex" xmlns:cx6="http://schemas.microsoft.com/office/drawing/2016/5/12/chartex" xmlns:cx7="http://schemas.microsoft.com/office/drawing/2016/5/13/chartex" xmlns:cx8="http://schemas.microsoft.com/office/drawing/2016/5/14/chartex" xmlns:mc="http://schemas.openxmlformats.org/markup-compatibility/2006" xmlns:aink="http://schemas.microsoft.com/office/drawing/2016/ink" xmlns:am3d="http://schemas.microsoft.com/office/drawing/2017/model3d" xmlns:o="urn:schemas-microsoft-com:office:office" xmlns:oel="http://schemas.microsoft.com/office/2019/extlst" xmlns:r="http://schemas.openxmlformats.org/officeDocument/2006/relationships" xmlns:m="http://schemas.openxmlformats.org/officeDocument/2006/math" xmlns:v="urn:schemas-microsoft-com:vml" xmlns:wp14="http://schemas.microsoft.com/office/word/2010/wordprocessingDrawing" xmlns:wp="http://schemas.openxmlformats.org/drawingml/2006/wordprocessingDrawing" xmlns:w10="urn:schemas-microsoft-com:office:word" xmlns:w="http://schemas.openxmlformats.org/wordprocessingml/2006/main" xmlns:w14="http://schemas.microsoft.com/office/word/2010/wordml" xmlns:w15="http://schemas.microsoft.com/office/word/2012/wordml" xmlns:w16cex="http://schemas.microsoft.com/office/word/2018/wordml/cex" xmlns:w16cid="http://schemas.microsoft.com/office/word/2016/wordml/cid" xmlns:w16="http://schemas.microsoft.com/office/word/2018/wordml" xmlns:w16du="http://schemas.microsoft.com/office/word/2023/wordml/word16du" xmlns:w16sdtdh="http://schemas.microsoft.com/office/word/2020/wordml/sdtdatahash" xmlns:w16sdtfl="http://schemas.microsoft.com/office/word/2024/wordml/sdtformatlock" xmlns:w16se="http://schemas.microsoft.com/office/word/2015/wordml/symex" xmlns:wpg="http://schemas.microsoft.com/office/word/2010/wordprocessingGroup" xmlns:wpi="http://schemas.microsoft.com/office/word/2010/wordprocessingInk" xmlns:wne="http://schemas.microsoft.com/office/word/2006/wordml" xmlns:wps="http://schemas.microsoft.com/office/word/2010/wordprocessingShape" mc:Ignorable="w14 w15 w16se w16cid w16 w16cex w16sdtdh w16sdtfl w16du wp14">
   <w:sdt>
     <w:sdtPr>
       <w:rPr>
@@ -9482,7 +9471,7 @@
 </file>
 
 <file path=word/header3.xml><?xml version="1.0" encoding="utf-8"?>
-<w:hdr xmlns:wpc="http://schemas.microsoft.com/office/word/2010/wordprocessingCanvas" xmlns:cx="http://schemas.microsoft.com/office/drawing/2014/chartex" xmlns:cx1="http://schemas.microsoft.com/office/drawing/2015/9/8/chartex" xmlns:cx2="http://schemas.microsoft.com/office/drawing/2015/10/21/chartex" xmlns:cx3="http://schemas.microsoft.com/office/drawing/2016/5/9/chartex" xmlns:cx4="http://schemas.microsoft.com/office/drawing/2016/5/10/chartex" xmlns:cx5="http://schemas.microsoft.com/office/drawing/2016/5/11/chartex" xmlns:cx6="http://schemas.microsoft.com/office/drawing/2016/5/12/chartex" xmlns:cx7="http://schemas.microsoft.com/office/drawing/2016/5/13/chartex" xmlns:cx8="http://schemas.microsoft.com/office/drawing/2016/5/14/chartex" xmlns:mc="http://schemas.openxmlformats.org/markup-compatibility/2006" xmlns:aink="http://schemas.microsoft.com/office/drawing/2016/ink" xmlns:am3d="http://schemas.microsoft.com/office/drawing/2017/model3d" xmlns:o="urn:schemas-microsoft-com:office:office" xmlns:oel="http://schemas.microsoft.com/office/2019/extlst" xmlns:r="http://schemas.openxmlformats.org/officeDocument/2006/relationships" xmlns:m="http://schemas.openxmlformats.org/officeDocument/2006/math" xmlns:v="urn:schemas-microsoft-com:vml" xmlns:wp14="http://schemas.microsoft.com/office/word/2010/wordprocessingDrawing" xmlns:wp="http://schemas.openxmlformats.org/drawingml/2006/wordprocessingDrawing" xmlns:w10="urn:schemas-microsoft-com:office:word" xmlns:w="http://schemas.openxmlformats.org/wordprocessingml/2006/main" xmlns:w14="http://schemas.microsoft.com/office/word/2010/wordml" xmlns:w15="http://schemas.microsoft.com/office/word/2012/wordml" xmlns:w16cex="http://schemas.microsoft.com/office/word/2018/wordml/cex" xmlns:w16cid="http://schemas.microsoft.com/office/word/2016/wordml/cid" xmlns:w16="http://schemas.microsoft.com/office/word/2018/wordml" xmlns:w16du="http://schemas.microsoft.com/office/word/2023/wordml/word16du" xmlns:w16sdtdh="http://schemas.microsoft.com/office/word/2020/wordml/sdtdatahash" xmlns:w16se="http://schemas.microsoft.com/office/word/2015/wordml/symex" xmlns:wpg="http://schemas.microsoft.com/office/word/2010/wordprocessingGroup" xmlns:wpi="http://schemas.microsoft.com/office/word/2010/wordprocessingInk" xmlns:wne="http://schemas.microsoft.com/office/word/2006/wordml" xmlns:wps="http://schemas.microsoft.com/office/word/2010/wordprocessingShape" mc:Ignorable="w14 w15 w16se w16cid w16 w16cex w16sdtdh w16du wp14">
+<w:hdr xmlns:wpc="http://schemas.microsoft.com/office/word/2010/wordprocessingCanvas" xmlns:cx="http://schemas.microsoft.com/office/drawing/2014/chartex" xmlns:cx1="http://schemas.microsoft.com/office/drawing/2015/9/8/chartex" xmlns:cx2="http://schemas.microsoft.com/office/drawing/2015/10/21/chartex" xmlns:cx3="http://schemas.microsoft.com/office/drawing/2016/5/9/chartex" xmlns:cx4="http://schemas.microsoft.com/office/drawing/2016/5/10/chartex" xmlns:cx5="http://schemas.microsoft.com/office/drawing/2016/5/11/chartex" xmlns:cx6="http://schemas.microsoft.com/office/drawing/2016/5/12/chartex" xmlns:cx7="http://schemas.microsoft.com/office/drawing/2016/5/13/chartex" xmlns:cx8="http://schemas.microsoft.com/office/drawing/2016/5/14/chartex" xmlns:mc="http://schemas.openxmlformats.org/markup-compatibility/2006" xmlns:aink="http://schemas.microsoft.com/office/drawing/2016/ink" xmlns:am3d="http://schemas.microsoft.com/office/drawing/2017/model3d" xmlns:o="urn:schemas-microsoft-com:office:office" xmlns:oel="http://schemas.microsoft.com/office/2019/extlst" xmlns:r="http://schemas.openxmlformats.org/officeDocument/2006/relationships" xmlns:m="http://schemas.openxmlformats.org/officeDocument/2006/math" xmlns:v="urn:schemas-microsoft-com:vml" xmlns:wp14="http://schemas.microsoft.com/office/word/2010/wordprocessingDrawing" xmlns:wp="http://schemas.openxmlformats.org/drawingml/2006/wordprocessingDrawing" xmlns:w10="urn:schemas-microsoft-com:office:word" xmlns:w="http://schemas.openxmlformats.org/wordprocessingml/2006/main" xmlns:w14="http://schemas.microsoft.com/office/word/2010/wordml" xmlns:w15="http://schemas.microsoft.com/office/word/2012/wordml" xmlns:w16cex="http://schemas.microsoft.com/office/word/2018/wordml/cex" xmlns:w16cid="http://schemas.microsoft.com/office/word/2016/wordml/cid" xmlns:w16="http://schemas.microsoft.com/office/word/2018/wordml" xmlns:w16du="http://schemas.microsoft.com/office/word/2023/wordml/word16du" xmlns:w16sdtdh="http://schemas.microsoft.com/office/word/2020/wordml/sdtdatahash" xmlns:w16sdtfl="http://schemas.microsoft.com/office/word/2024/wordml/sdtformatlock" xmlns:w16se="http://schemas.microsoft.com/office/word/2015/wordml/symex" xmlns:wpg="http://schemas.microsoft.com/office/word/2010/wordprocessingGroup" xmlns:wpi="http://schemas.microsoft.com/office/word/2010/wordprocessingInk" xmlns:wne="http://schemas.microsoft.com/office/word/2006/wordml" xmlns:wps="http://schemas.microsoft.com/office/word/2010/wordprocessingShape" mc:Ignorable="w14 w15 w16se w16cid w16 w16cex w16sdtdh w16sdtfl w16du wp14">
   <w:p>
     <w:pPr>
       <w:pStyle w:val="En-tte"/>
@@ -9619,7 +9608,7 @@
 </file>
 
 <file path=word/numbering.xml><?xml version="1.0" encoding="utf-8"?>
-<w:numbering xmlns:wpc="http://schemas.microsoft.com/office/word/2010/wordprocessingCanvas" xmlns:cx="http://schemas.microsoft.com/office/drawing/2014/chartex" xmlns:cx1="http://schemas.microsoft.com/office/drawing/2015/9/8/chartex" xmlns:cx2="http://schemas.microsoft.com/office/drawing/2015/10/21/chartex" xmlns:cx3="http://schemas.microsoft.com/office/drawing/2016/5/9/chartex" xmlns:cx4="http://schemas.microsoft.com/office/drawing/2016/5/10/chartex" xmlns:cx5="http://schemas.microsoft.com/office/drawing/2016/5/11/chartex" xmlns:cx6="http://schemas.microsoft.com/office/drawing/2016/5/12/chartex" xmlns:cx7="http://schemas.microsoft.com/office/drawing/2016/5/13/chartex" xmlns:cx8="http://schemas.microsoft.com/office/drawing/2016/5/14/chartex" xmlns:mc="http://schemas.openxmlformats.org/markup-compatibility/2006" xmlns:aink="http://schemas.microsoft.com/office/drawing/2016/ink" xmlns:am3d="http://schemas.microsoft.com/office/drawing/2017/model3d" xmlns:o="urn:schemas-microsoft-com:office:office" xmlns:oel="http://schemas.microsoft.com/office/2019/extlst" xmlns:r="http://schemas.openxmlformats.org/officeDocument/2006/relationships" xmlns:m="http://schemas.openxmlformats.org/officeDocument/2006/math" xmlns:v="urn:schemas-microsoft-com:vml" xmlns:wp14="http://schemas.microsoft.com/office/word/2010/wordprocessingDrawing" xmlns:wp="http://schemas.openxmlformats.org/drawingml/2006/wordprocessingDrawing" xmlns:w10="urn:schemas-microsoft-com:office:word" xmlns:w="http://schemas.openxmlformats.org/wordprocessingml/2006/main" xmlns:w14="http://schemas.microsoft.com/office/word/2010/wordml" xmlns:w15="http://schemas.microsoft.com/office/word/2012/wordml" xmlns:w16cex="http://schemas.microsoft.com/office/word/2018/wordml/cex" xmlns:w16cid="http://schemas.microsoft.com/office/word/2016/wordml/cid" xmlns:w16="http://schemas.microsoft.com/office/word/2018/wordml" xmlns:w16du="http://schemas.microsoft.com/office/word/2023/wordml/word16du" xmlns:w16sdtdh="http://schemas.microsoft.com/office/word/2020/wordml/sdtdatahash" xmlns:w16se="http://schemas.microsoft.com/office/word/2015/wordml/symex" xmlns:wpg="http://schemas.microsoft.com/office/word/2010/wordprocessingGroup" xmlns:wpi="http://schemas.microsoft.com/office/word/2010/wordprocessingInk" xmlns:wne="http://schemas.microsoft.com/office/word/2006/wordml" xmlns:wps="http://schemas.microsoft.com/office/word/2010/wordprocessingShape" mc:Ignorable="w14 w15 w16se w16cid w16 w16cex w16sdtdh w16du wp14">
+<w:numbering xmlns:wpc="http://schemas.microsoft.com/office/word/2010/wordprocessingCanvas" xmlns:cx="http://schemas.microsoft.com/office/drawing/2014/chartex" xmlns:cx1="http://schemas.microsoft.com/office/drawing/2015/9/8/chartex" xmlns:cx2="http://schemas.microsoft.com/office/drawing/2015/10/21/chartex" xmlns:cx3="http://schemas.microsoft.com/office/drawing/2016/5/9/chartex" xmlns:cx4="http://schemas.microsoft.com/office/drawing/2016/5/10/chartex" xmlns:cx5="http://schemas.microsoft.com/office/drawing/2016/5/11/chartex" xmlns:cx6="http://schemas.microsoft.com/office/drawing/2016/5/12/chartex" xmlns:cx7="http://schemas.microsoft.com/office/drawing/2016/5/13/chartex" xmlns:cx8="http://schemas.microsoft.com/office/drawing/2016/5/14/chartex" xmlns:mc="http://schemas.openxmlformats.org/markup-compatibility/2006" xmlns:aink="http://schemas.microsoft.com/office/drawing/2016/ink" xmlns:am3d="http://schemas.microsoft.com/office/drawing/2017/model3d" xmlns:o="urn:schemas-microsoft-com:office:office" xmlns:oel="http://schemas.microsoft.com/office/2019/extlst" xmlns:r="http://schemas.openxmlformats.org/officeDocument/2006/relationships" xmlns:m="http://schemas.openxmlformats.org/officeDocument/2006/math" xmlns:v="urn:schemas-microsoft-com:vml" xmlns:wp14="http://schemas.microsoft.com/office/word/2010/wordprocessingDrawing" xmlns:wp="http://schemas.openxmlformats.org/drawingml/2006/wordprocessingDrawing" xmlns:w10="urn:schemas-microsoft-com:office:word" xmlns:w="http://schemas.openxmlformats.org/wordprocessingml/2006/main" xmlns:w14="http://schemas.microsoft.com/office/word/2010/wordml" xmlns:w15="http://schemas.microsoft.com/office/word/2012/wordml" xmlns:w16cex="http://schemas.microsoft.com/office/word/2018/wordml/cex" xmlns:w16cid="http://schemas.microsoft.com/office/word/2016/wordml/cid" xmlns:w16="http://schemas.microsoft.com/office/word/2018/wordml" xmlns:w16du="http://schemas.microsoft.com/office/word/2023/wordml/word16du" xmlns:w16sdtdh="http://schemas.microsoft.com/office/word/2020/wordml/sdtdatahash" xmlns:w16sdtfl="http://schemas.microsoft.com/office/word/2024/wordml/sdtformatlock" xmlns:w16se="http://schemas.microsoft.com/office/word/2015/wordml/symex" xmlns:wpg="http://schemas.microsoft.com/office/word/2010/wordprocessingGroup" xmlns:wpi="http://schemas.microsoft.com/office/word/2010/wordprocessingInk" xmlns:wne="http://schemas.microsoft.com/office/word/2006/wordml" xmlns:wps="http://schemas.microsoft.com/office/word/2010/wordprocessingShape" mc:Ignorable="w14 w15 w16se w16cid w16 w16cex w16sdtdh w16sdtfl w16du wp14">
   <w:abstractNum w:abstractNumId="0" w15:restartNumberingAfterBreak="0">
     <w:nsid w:val="0000A990"/>
     <w:multiLevelType w:val="multilevel"/>
@@ -13308,7 +13297,7 @@
 </file>
 
 <file path=word/styles.xml><?xml version="1.0" encoding="utf-8"?>
-<w:styles xmlns:mc="http://schemas.openxmlformats.org/markup-compatibility/2006" xmlns:r="http://schemas.openxmlformats.org/officeDocument/2006/relationships" xmlns:w="http://schemas.openxmlformats.org/wordprocessingml/2006/main" xmlns:w14="http://schemas.microsoft.com/office/word/2010/wordml" xmlns:w15="http://schemas.microsoft.com/office/word/2012/wordml" xmlns:w16cex="http://schemas.microsoft.com/office/word/2018/wordml/cex" xmlns:w16cid="http://schemas.microsoft.com/office/word/2016/wordml/cid" xmlns:w16="http://schemas.microsoft.com/office/word/2018/wordml" xmlns:w16du="http://schemas.microsoft.com/office/word/2023/wordml/word16du" xmlns:w16sdtdh="http://schemas.microsoft.com/office/word/2020/wordml/sdtdatahash" xmlns:w16se="http://schemas.microsoft.com/office/word/2015/wordml/symex" mc:Ignorable="w14 w15 w16se w16cid w16 w16cex w16sdtdh w16du">
+<w:styles xmlns:mc="http://schemas.openxmlformats.org/markup-compatibility/2006" xmlns:r="http://schemas.openxmlformats.org/officeDocument/2006/relationships" xmlns:w="http://schemas.openxmlformats.org/wordprocessingml/2006/main" xmlns:w14="http://schemas.microsoft.com/office/word/2010/wordml" xmlns:w15="http://schemas.microsoft.com/office/word/2012/wordml" xmlns:w16cex="http://schemas.microsoft.com/office/word/2018/wordml/cex" xmlns:w16cid="http://schemas.microsoft.com/office/word/2016/wordml/cid" xmlns:w16="http://schemas.microsoft.com/office/word/2018/wordml" xmlns:w16du="http://schemas.microsoft.com/office/word/2023/wordml/word16du" xmlns:w16sdtdh="http://schemas.microsoft.com/office/word/2020/wordml/sdtdatahash" xmlns:w16sdtfl="http://schemas.microsoft.com/office/word/2024/wordml/sdtformatlock" xmlns:w16se="http://schemas.microsoft.com/office/word/2015/wordml/symex" mc:Ignorable="w14 w15 w16se w16cid w16 w16cex w16sdtdh w16sdtfl w16du">
   <w:docDefaults>
     <w:rPrDefault>
       <w:rPr>
@@ -13799,6 +13788,7 @@
   <w:style w:type="character" w:default="1" w:styleId="Policepardfaut">
     <w:name w:val="Default Paragraph Font"/>
     <w:uiPriority w:val="1"/>
+    <w:semiHidden/>
     <w:unhideWhenUsed/>
   </w:style>
   <w:style w:type="table" w:default="1" w:styleId="TableauNormal">

</xml_diff>